<commit_message>
ngedit persyaratan jadi vendor
</commit_message>
<xml_diff>
--- a/Dokumen/01 10 11 prosedur proses tata cara/Adapun persyaratan menjadi vendor pada aplikasi E.docx
+++ b/Dokumen/01 10 11 prosedur proses tata cara/Adapun persyaratan menjadi vendor pada aplikasi E.docx
@@ -724,7 +724,15 @@
           <w:sz w:val="24"/>
           <w:szCs w:val="24"/>
         </w:rPr>
-        <w:t>perundang-undangan</w:t>
+        <w:t>perundang-undanga</w:t>
+      </w:r>
+      <w:r>
+        <w:rPr>
+          <w:rFonts w:ascii="Times New Roman" w:eastAsia="Times New Roman" w:hAnsi="Times New Roman" w:cs="Times New Roman"/>
+          <w:sz w:val="24"/>
+          <w:szCs w:val="24"/>
+        </w:rPr>
+        <w:t>n</w:t>
       </w:r>
       <w:proofErr w:type="spellEnd"/>
       <w:r>
@@ -781,16 +789,227 @@
         <w:t>pengadaan</w:t>
       </w:r>
       <w:proofErr w:type="spellEnd"/>
-      <w:r>
-        <w:rPr>
-          <w:rFonts w:ascii="Times New Roman" w:eastAsia="Times New Roman" w:hAnsi="Times New Roman" w:cs="Times New Roman"/>
-          <w:sz w:val="24"/>
-          <w:szCs w:val="24"/>
-        </w:rPr>
-        <w:t>.</w:t>
-      </w:r>
     </w:p>
-    <w:p/>
+    <w:p>
+      <w:pPr>
+        <w:pStyle w:val="BodyText"/>
+        <w:numPr>
+          <w:ilvl w:val="0"/>
+          <w:numId w:val="1"/>
+        </w:numPr>
+        <w:tabs>
+          <w:tab w:val="left" w:pos="-690"/>
+        </w:tabs>
+        <w:jc w:val="both"/>
+        <w:rPr>
+          <w:rFonts w:ascii="Times New Roman" w:hAnsi="Times New Roman"/>
+        </w:rPr>
+      </w:pPr>
+      <w:r>
+        <w:rPr>
+          <w:rFonts w:ascii="Times New Roman" w:hAnsi="Times New Roman"/>
+          <w:lang w:val="id-ID"/>
+        </w:rPr>
+        <w:t xml:space="preserve">Memiliki </w:t>
+      </w:r>
+      <w:r>
+        <w:rPr>
+          <w:rFonts w:ascii="Times New Roman" w:hAnsi="Times New Roman"/>
+        </w:rPr>
+        <w:t>SBUJK</w:t>
+      </w:r>
+    </w:p>
+    <w:p>
+      <w:pPr>
+        <w:spacing w:line="240" w:lineRule="auto"/>
+        <w:ind w:left="709"/>
+        <w:jc w:val="both"/>
+        <w:rPr>
+          <w:rFonts w:ascii="Times New Roman" w:hAnsi="Times New Roman"/>
+          <w:sz w:val="24"/>
+          <w:szCs w:val="24"/>
+          <w:lang w:val="id-ID"/>
+        </w:rPr>
+      </w:pPr>
+      <w:r>
+        <w:rPr>
+          <w:rFonts w:ascii="Times New Roman" w:hAnsi="Times New Roman"/>
+          <w:sz w:val="24"/>
+          <w:szCs w:val="24"/>
+          <w:lang w:val="id-ID"/>
+        </w:rPr>
+        <w:t>SBUJK atau Sertifikat Badan Usaha Jasa Konstruksi merupakan dokumen berbentuk sertifikat yang harus diserahkan oleh pihak swasta (calon kontraktor) sebagai syarat pendaftaran peserta lelang</w:t>
+      </w:r>
+    </w:p>
+    <w:p>
+      <w:pPr>
+        <w:pStyle w:val="BodyText"/>
+        <w:numPr>
+          <w:ilvl w:val="0"/>
+          <w:numId w:val="1"/>
+        </w:numPr>
+        <w:tabs>
+          <w:tab w:val="left" w:pos="-690"/>
+        </w:tabs>
+        <w:jc w:val="both"/>
+        <w:rPr>
+          <w:rFonts w:ascii="Times New Roman" w:hAnsi="Times New Roman"/>
+        </w:rPr>
+      </w:pPr>
+      <w:r>
+        <w:rPr>
+          <w:rFonts w:ascii="Times New Roman" w:hAnsi="Times New Roman"/>
+          <w:lang w:val="id-ID"/>
+        </w:rPr>
+        <w:t xml:space="preserve">Memiliki </w:t>
+      </w:r>
+      <w:proofErr w:type="spellStart"/>
+      <w:r>
+        <w:rPr>
+          <w:rFonts w:ascii="Times New Roman" w:hAnsi="Times New Roman"/>
+        </w:rPr>
+        <w:t>Akte</w:t>
+      </w:r>
+      <w:proofErr w:type="spellEnd"/>
+    </w:p>
+    <w:p>
+      <w:pPr>
+        <w:spacing w:line="240" w:lineRule="auto"/>
+        <w:ind w:left="709"/>
+        <w:jc w:val="both"/>
+        <w:rPr>
+          <w:rFonts w:ascii="Times New Roman" w:hAnsi="Times New Roman"/>
+          <w:sz w:val="24"/>
+          <w:szCs w:val="24"/>
+          <w:lang w:val="id-ID"/>
+        </w:rPr>
+      </w:pPr>
+      <w:r>
+        <w:rPr>
+          <w:rFonts w:ascii="Times New Roman" w:hAnsi="Times New Roman"/>
+          <w:sz w:val="24"/>
+          <w:szCs w:val="24"/>
+          <w:lang w:val="id-ID"/>
+        </w:rPr>
+        <w:t>Merupakan surat identitas perusahaan yang bersangkutan yang harus diikutsertakan pada saat pendaftaran</w:t>
+      </w:r>
+    </w:p>
+    <w:p>
+      <w:pPr>
+        <w:pStyle w:val="BodyText"/>
+        <w:numPr>
+          <w:ilvl w:val="0"/>
+          <w:numId w:val="1"/>
+        </w:numPr>
+        <w:tabs>
+          <w:tab w:val="left" w:pos="-690"/>
+        </w:tabs>
+        <w:jc w:val="both"/>
+        <w:rPr>
+          <w:rFonts w:ascii="Times New Roman" w:hAnsi="Times New Roman"/>
+        </w:rPr>
+      </w:pPr>
+      <w:r>
+        <w:rPr>
+          <w:rFonts w:ascii="Times New Roman" w:hAnsi="Times New Roman"/>
+          <w:lang w:val="id-ID"/>
+        </w:rPr>
+        <w:t xml:space="preserve">Memiliki </w:t>
+      </w:r>
+      <w:r>
+        <w:rPr>
+          <w:rFonts w:ascii="Times New Roman" w:hAnsi="Times New Roman"/>
+        </w:rPr>
+        <w:t>SIUJK</w:t>
+      </w:r>
+    </w:p>
+    <w:p>
+      <w:pPr>
+        <w:spacing w:line="240" w:lineRule="auto"/>
+        <w:ind w:left="709"/>
+        <w:jc w:val="both"/>
+        <w:rPr>
+          <w:rFonts w:ascii="Times New Roman" w:hAnsi="Times New Roman"/>
+          <w:sz w:val="24"/>
+          <w:szCs w:val="24"/>
+          <w:lang w:val="id-ID"/>
+        </w:rPr>
+      </w:pPr>
+      <w:r>
+        <w:rPr>
+          <w:rFonts w:ascii="Times New Roman" w:hAnsi="Times New Roman"/>
+          <w:sz w:val="24"/>
+          <w:szCs w:val="24"/>
+          <w:lang w:val="id-ID"/>
+        </w:rPr>
+        <w:t>SIUJK atau Surat Ijin Jasa Konstruksi merupakan surat ijin dari pemerintah terhadap suatu perusahaan sebagai keterangan bahwa perusahaan tersebut layak sebagai perusahaan jasa konstruksi.</w:t>
+      </w:r>
+    </w:p>
+    <w:p>
+      <w:pPr>
+        <w:pStyle w:val="BodyText"/>
+        <w:numPr>
+          <w:ilvl w:val="0"/>
+          <w:numId w:val="1"/>
+        </w:numPr>
+        <w:tabs>
+          <w:tab w:val="left" w:pos="-690"/>
+        </w:tabs>
+        <w:jc w:val="both"/>
+        <w:rPr>
+          <w:rFonts w:ascii="Times New Roman" w:hAnsi="Times New Roman"/>
+        </w:rPr>
+      </w:pPr>
+      <w:r>
+        <w:rPr>
+          <w:rFonts w:ascii="Times New Roman" w:hAnsi="Times New Roman"/>
+          <w:lang w:val="id-ID"/>
+        </w:rPr>
+        <w:t xml:space="preserve">Memiliki </w:t>
+      </w:r>
+      <w:r>
+        <w:rPr>
+          <w:rFonts w:ascii="Times New Roman" w:hAnsi="Times New Roman"/>
+        </w:rPr>
+        <w:t>Cap Perusahaan</w:t>
+      </w:r>
+    </w:p>
+    <w:p>
+      <w:pPr>
+        <w:pStyle w:val="BodyText"/>
+        <w:tabs>
+          <w:tab w:val="left" w:pos="-690"/>
+        </w:tabs>
+        <w:ind w:left="709"/>
+        <w:jc w:val="both"/>
+        <w:rPr>
+          <w:rFonts w:ascii="Times New Roman" w:hAnsi="Times New Roman"/>
+          <w:lang w:val="id-ID"/>
+        </w:rPr>
+      </w:pPr>
+      <w:r>
+        <w:rPr>
+          <w:rFonts w:ascii="Times New Roman" w:hAnsi="Times New Roman"/>
+          <w:lang w:val="id-ID"/>
+        </w:rPr>
+        <w:t>Berupa cap dari perusahaan swasta yang akan mengikuti lelang.</w:t>
+      </w:r>
+    </w:p>
+    <w:p>
+      <w:pPr>
+        <w:spacing w:before="100" w:beforeAutospacing="1" w:after="100" w:afterAutospacing="1" w:line="240" w:lineRule="auto"/>
+        <w:rPr>
+          <w:rFonts w:ascii="Times New Roman" w:eastAsia="Times New Roman" w:hAnsi="Times New Roman" w:cs="Times New Roman"/>
+          <w:sz w:val="24"/>
+          <w:szCs w:val="24"/>
+        </w:rPr>
+      </w:pPr>
+    </w:p>
+    <w:p>
+      <w:pPr>
+        <w:spacing w:line="240" w:lineRule="auto"/>
+      </w:pPr>
+    </w:p>
     <w:sectPr>
       <w:pgSz w:w="11909" w:h="16834" w:code="9"/>
       <w:pgMar w:top="1440" w:right="1440" w:bottom="1440" w:left="1440" w:header="0" w:footer="0" w:gutter="0"/>
@@ -804,6 +1023,119 @@
 <file path=word/numbering.xml><?xml version="1.0" encoding="utf-8"?>
 <w:numbering xmlns:ve="http://schemas.openxmlformats.org/markup-compatibility/2006" xmlns:o="urn:schemas-microsoft-com:office:office" xmlns:r="http://schemas.openxmlformats.org/officeDocument/2006/relationships" xmlns:m="http://schemas.openxmlformats.org/officeDocument/2006/math" xmlns:v="urn:schemas-microsoft-com:vml" xmlns:wp="http://schemas.openxmlformats.org/drawingml/2006/wordprocessingDrawing" xmlns:w10="urn:schemas-microsoft-com:office:word" xmlns:w="http://schemas.openxmlformats.org/wordprocessingml/2006/main" xmlns:wne="http://schemas.microsoft.com/office/word/2006/wordml">
   <w:abstractNum w:abstractNumId="0">
+    <w:nsid w:val="3B10050F"/>
+    <w:multiLevelType w:val="hybridMultilevel"/>
+    <w:tmpl w:val="91284F42"/>
+    <w:lvl w:ilvl="0" w:tplc="04090001">
+      <w:start w:val="1"/>
+      <w:numFmt w:val="bullet"/>
+      <w:lvlText w:val=""/>
+      <w:lvlJc w:val="left"/>
+      <w:pPr>
+        <w:ind w:left="1440" w:hanging="360"/>
+      </w:pPr>
+      <w:rPr>
+        <w:rFonts w:ascii="Symbol" w:hAnsi="Symbol" w:hint="default"/>
+      </w:rPr>
+    </w:lvl>
+    <w:lvl w:ilvl="1" w:tplc="04090003">
+      <w:start w:val="1"/>
+      <w:numFmt w:val="bullet"/>
+      <w:lvlText w:val="o"/>
+      <w:lvlJc w:val="left"/>
+      <w:pPr>
+        <w:ind w:left="2160" w:hanging="360"/>
+      </w:pPr>
+      <w:rPr>
+        <w:rFonts w:ascii="Courier New" w:hAnsi="Courier New" w:cs="Times New Roman" w:hint="default"/>
+      </w:rPr>
+    </w:lvl>
+    <w:lvl w:ilvl="2" w:tplc="04090005">
+      <w:start w:val="1"/>
+      <w:numFmt w:val="bullet"/>
+      <w:lvlText w:val=""/>
+      <w:lvlJc w:val="left"/>
+      <w:pPr>
+        <w:ind w:left="2880" w:hanging="360"/>
+      </w:pPr>
+      <w:rPr>
+        <w:rFonts w:ascii="Wingdings" w:hAnsi="Wingdings" w:hint="default"/>
+      </w:rPr>
+    </w:lvl>
+    <w:lvl w:ilvl="3" w:tplc="04090001">
+      <w:start w:val="1"/>
+      <w:numFmt w:val="bullet"/>
+      <w:lvlText w:val=""/>
+      <w:lvlJc w:val="left"/>
+      <w:pPr>
+        <w:ind w:left="3600" w:hanging="360"/>
+      </w:pPr>
+      <w:rPr>
+        <w:rFonts w:ascii="Symbol" w:hAnsi="Symbol" w:hint="default"/>
+      </w:rPr>
+    </w:lvl>
+    <w:lvl w:ilvl="4" w:tplc="04090003">
+      <w:start w:val="1"/>
+      <w:numFmt w:val="bullet"/>
+      <w:lvlText w:val="o"/>
+      <w:lvlJc w:val="left"/>
+      <w:pPr>
+        <w:ind w:left="4320" w:hanging="360"/>
+      </w:pPr>
+      <w:rPr>
+        <w:rFonts w:ascii="Courier New" w:hAnsi="Courier New" w:cs="Times New Roman" w:hint="default"/>
+      </w:rPr>
+    </w:lvl>
+    <w:lvl w:ilvl="5" w:tplc="04090005">
+      <w:start w:val="1"/>
+      <w:numFmt w:val="bullet"/>
+      <w:lvlText w:val=""/>
+      <w:lvlJc w:val="left"/>
+      <w:pPr>
+        <w:ind w:left="5040" w:hanging="360"/>
+      </w:pPr>
+      <w:rPr>
+        <w:rFonts w:ascii="Wingdings" w:hAnsi="Wingdings" w:hint="default"/>
+      </w:rPr>
+    </w:lvl>
+    <w:lvl w:ilvl="6" w:tplc="04090001">
+      <w:start w:val="1"/>
+      <w:numFmt w:val="bullet"/>
+      <w:lvlText w:val=""/>
+      <w:lvlJc w:val="left"/>
+      <w:pPr>
+        <w:ind w:left="5760" w:hanging="360"/>
+      </w:pPr>
+      <w:rPr>
+        <w:rFonts w:ascii="Symbol" w:hAnsi="Symbol" w:hint="default"/>
+      </w:rPr>
+    </w:lvl>
+    <w:lvl w:ilvl="7" w:tplc="04090003">
+      <w:start w:val="1"/>
+      <w:numFmt w:val="bullet"/>
+      <w:lvlText w:val="o"/>
+      <w:lvlJc w:val="left"/>
+      <w:pPr>
+        <w:ind w:left="6480" w:hanging="360"/>
+      </w:pPr>
+      <w:rPr>
+        <w:rFonts w:ascii="Courier New" w:hAnsi="Courier New" w:cs="Times New Roman" w:hint="default"/>
+      </w:rPr>
+    </w:lvl>
+    <w:lvl w:ilvl="8" w:tplc="04090005">
+      <w:start w:val="1"/>
+      <w:numFmt w:val="bullet"/>
+      <w:lvlText w:val=""/>
+      <w:lvlJc w:val="left"/>
+      <w:pPr>
+        <w:ind w:left="7200" w:hanging="360"/>
+      </w:pPr>
+      <w:rPr>
+        <w:rFonts w:ascii="Wingdings" w:hAnsi="Wingdings" w:hint="default"/>
+      </w:rPr>
+    </w:lvl>
+  </w:abstractNum>
+  <w:abstractNum w:abstractNumId="1">
     <w:nsid w:val="48744F58"/>
     <w:multiLevelType w:val="multilevel"/>
     <w:tmpl w:val="0D723866"/>
@@ -917,7 +1249,19 @@
     </w:lvl>
   </w:abstractNum>
   <w:num w:numId="1">
+    <w:abstractNumId w:val="1"/>
+  </w:num>
+  <w:num w:numId="2">
     <w:abstractNumId w:val="0"/>
+    <w:lvlOverride w:ilvl="0"/>
+    <w:lvlOverride w:ilvl="1"/>
+    <w:lvlOverride w:ilvl="2"/>
+    <w:lvlOverride w:ilvl="3"/>
+    <w:lvlOverride w:ilvl="4"/>
+    <w:lvlOverride w:ilvl="5"/>
+    <w:lvlOverride w:ilvl="6"/>
+    <w:lvlOverride w:ilvl="7"/>
+    <w:lvlOverride w:ilvl="8"/>
   </w:num>
 </w:numbering>
 </file>
@@ -962,6 +1306,7 @@
     <w:lsdException w:name="caption" w:uiPriority="35" w:qFormat="1"/>
     <w:lsdException w:name="Title" w:semiHidden="0" w:uiPriority="10" w:unhideWhenUsed="0" w:qFormat="1"/>
     <w:lsdException w:name="Default Paragraph Font" w:uiPriority="1"/>
+    <w:lsdException w:name="Body Text" w:uiPriority="0"/>
     <w:lsdException w:name="Subtitle" w:semiHidden="0" w:uiPriority="11" w:unhideWhenUsed="0" w:qFormat="1"/>
     <w:lsdException w:name="Strong" w:semiHidden="0" w:uiPriority="22" w:unhideWhenUsed="0" w:qFormat="1"/>
     <w:lsdException w:name="Emphasis" w:semiHidden="0" w:uiPriority="20" w:unhideWhenUsed="0" w:qFormat="1"/>
@@ -1123,6 +1468,38 @@
     </w:pPr>
     <w:rPr>
       <w:rFonts w:ascii="Times New Roman" w:eastAsia="Times New Roman" w:hAnsi="Times New Roman" w:cs="Times New Roman"/>
+      <w:sz w:val="24"/>
+      <w:szCs w:val="24"/>
+    </w:rPr>
+  </w:style>
+  <w:style w:type="paragraph" w:styleId="BodyText">
+    <w:name w:val="Body Text"/>
+    <w:basedOn w:val="Normal"/>
+    <w:link w:val="BodyTextChar"/>
+    <w:semiHidden/>
+    <w:unhideWhenUsed/>
+    <w:rsid w:val="00753373"/>
+    <w:pPr>
+      <w:widowControl w:val="0"/>
+      <w:suppressAutoHyphens/>
+      <w:spacing w:after="120" w:line="240" w:lineRule="auto"/>
+    </w:pPr>
+    <w:rPr>
+      <w:rFonts w:ascii="Nimbus Roman No9 L" w:eastAsia="Times New Roman" w:hAnsi="Nimbus Roman No9 L" w:cs="Times New Roman"/>
+      <w:kern w:val="2"/>
+      <w:sz w:val="24"/>
+      <w:szCs w:val="24"/>
+    </w:rPr>
+  </w:style>
+  <w:style w:type="character" w:customStyle="1" w:styleId="BodyTextChar">
+    <w:name w:val="Body Text Char"/>
+    <w:basedOn w:val="DefaultParagraphFont"/>
+    <w:link w:val="BodyText"/>
+    <w:semiHidden/>
+    <w:rsid w:val="00753373"/>
+    <w:rPr>
+      <w:rFonts w:ascii="Nimbus Roman No9 L" w:eastAsia="Times New Roman" w:hAnsi="Nimbus Roman No9 L" w:cs="Times New Roman"/>
+      <w:kern w:val="2"/>
       <w:sz w:val="24"/>
       <w:szCs w:val="24"/>
     </w:rPr>

</xml_diff>